<commit_message>
major rewrite by me
</commit_message>
<xml_diff>
--- a/contribution paper 07.07.docx
+++ b/contribution paper 07.07.docx
@@ -1,6 +1,6 @@
 
 <file path=word/document.xml><?xml version="1.0" encoding="utf-8"?>
-<w:document xmlns:wpc="http://schemas.microsoft.com/office/word/2010/wordprocessingCanvas" xmlns:cx="http://schemas.microsoft.com/office/drawing/2014/chartex" xmlns:cx1="http://schemas.microsoft.com/office/drawing/2015/9/8/chartex" xmlns:mc="http://schemas.openxmlformats.org/markup-compatibility/2006" xmlns:o="urn:schemas-microsoft-com:office:office" xmlns:r="http://schemas.openxmlformats.org/officeDocument/2006/relationships" xmlns:m="http://schemas.openxmlformats.org/officeDocument/2006/math" xmlns:v="urn:schemas-microsoft-com:vml" xmlns:wp14="http://schemas.microsoft.com/office/word/2010/wordprocessingDrawing" xmlns:wp="http://schemas.openxmlformats.org/drawingml/2006/wordprocessingDrawing" xmlns:w10="urn:schemas-microsoft-com:office:word" xmlns:w="http://schemas.openxmlformats.org/wordprocessingml/2006/main" xmlns:w14="http://schemas.microsoft.com/office/word/2010/wordml" xmlns:w15="http://schemas.microsoft.com/office/word/2012/wordml" xmlns:w16se="http://schemas.microsoft.com/office/word/2015/wordml/symex" xmlns:wpg="http://schemas.microsoft.com/office/word/2010/wordprocessingGroup" xmlns:wpi="http://schemas.microsoft.com/office/word/2010/wordprocessingInk" xmlns:wne="http://schemas.microsoft.com/office/word/2006/wordml" xmlns:wps="http://schemas.microsoft.com/office/word/2010/wordprocessingShape" mc:Ignorable="w14 w15 w16se wp14">
+<w:document xmlns:wpc="http://schemas.microsoft.com/office/word/2010/wordprocessingCanvas" xmlns:mo="http://schemas.microsoft.com/office/mac/office/2008/main" xmlns:mc="http://schemas.openxmlformats.org/markup-compatibility/2006" xmlns:mv="urn:schemas-microsoft-com:mac:vml" xmlns:o="urn:schemas-microsoft-com:office:office" xmlns:r="http://schemas.openxmlformats.org/officeDocument/2006/relationships" xmlns:m="http://schemas.openxmlformats.org/officeDocument/2006/math" xmlns:v="urn:schemas-microsoft-com:vml" xmlns:wp14="http://schemas.microsoft.com/office/word/2010/wordprocessingDrawing" xmlns:wp="http://schemas.openxmlformats.org/drawingml/2006/wordprocessingDrawing" xmlns:w10="urn:schemas-microsoft-com:office:word" xmlns:w="http://schemas.openxmlformats.org/wordprocessingml/2006/main" xmlns:w14="http://schemas.microsoft.com/office/word/2010/wordml" xmlns:w15="http://schemas.microsoft.com/office/word/2012/wordml" xmlns:wpg="http://schemas.microsoft.com/office/word/2010/wordprocessingGroup" xmlns:wpi="http://schemas.microsoft.com/office/word/2010/wordprocessingInk" xmlns:wne="http://schemas.microsoft.com/office/word/2006/wordml" xmlns:wps="http://schemas.microsoft.com/office/word/2010/wordprocessingShape" mc:Ignorable="w14 w15 wp14">
   <w:body>
     <w:p>
       <w:pPr>
@@ -12,7 +12,6 @@
           <w:szCs w:val="28"/>
         </w:rPr>
       </w:pPr>
-      <w:bookmarkStart w:id="0" w:name="_GoBack"/>
       <w:r>
         <w:rPr>
           <w:rFonts w:cs="Times New Roman"/>
@@ -33,7 +32,15 @@
       </w:r>
       <w:proofErr w:type="spellEnd"/>
       <w:r>
-        <w:t>, Adriani, Anna, Georgia</w:t>
+        <w:t xml:space="preserve">, </w:t>
+      </w:r>
+      <w:proofErr w:type="spellStart"/>
+      <w:r>
+        <w:t>Adriani</w:t>
+      </w:r>
+      <w:proofErr w:type="spellEnd"/>
+      <w:r>
+        <w:t>, Anna, Georgia</w:t>
       </w:r>
     </w:p>
     <w:p>
@@ -87,21 +94,7 @@
         <w:rPr>
           <w:rFonts w:cs="Times New Roman"/>
         </w:rPr>
-        <w:t xml:space="preserve">Network meta-analysis (NMA) </w:t>
-      </w:r>
-      <w:proofErr w:type="gramStart"/>
-      <w:r>
-        <w:rPr>
-          <w:rFonts w:cs="Times New Roman"/>
-        </w:rPr>
-        <w:t>is often used</w:t>
-      </w:r>
-      <w:proofErr w:type="gramEnd"/>
-      <w:r>
-        <w:rPr>
-          <w:rFonts w:cs="Times New Roman"/>
-        </w:rPr>
-        <w:t xml:space="preserve"> to synthesize evidence in systematic reviews of multiple interventions</w:t>
+        <w:t>Network meta-analysis (NMA) is often used to synthesize evidence in systematic reviews of multiple interventions</w:t>
       </w:r>
       <w:r>
         <w:rPr>
@@ -161,21 +154,7 @@
         <w:rPr>
           <w:rFonts w:cs="Times New Roman"/>
         </w:rPr>
-        <w:t xml:space="preserve">Treatment comparisons in a network of interventions may be associated with particular characteristics. Such characteristics may be identified either in the stage of collecting relevant evidence, although theoretically the best efforts have been made to ensure the plausibility of transitivity, or when analysing and interpreting the results. For instance, a comparison may include </w:t>
-      </w:r>
-      <w:proofErr w:type="gramStart"/>
-      <w:r>
-        <w:rPr>
-          <w:rFonts w:cs="Times New Roman"/>
-        </w:rPr>
-        <w:t>studies which are on average of highest risk of bias compared to the rest of the network</w:t>
-      </w:r>
-      <w:proofErr w:type="gramEnd"/>
-      <w:r>
-        <w:rPr>
-          <w:rFonts w:cs="Times New Roman"/>
-        </w:rPr>
-        <w:t xml:space="preserve"> or a comparison may </w:t>
+        <w:t xml:space="preserve">Treatment comparisons in a network of interventions may be associated with particular characteristics. Such characteristics may be identified either in the stage of collecting relevant evidence, although theoretically the best efforts have been made to ensure the plausibility of transitivity, or when analysing and interpreting the results. For instance, a comparison may include studies which are on average of highest risk of bias compared to the rest of the network or a comparison may </w:t>
       </w:r>
       <w:r>
         <w:rPr>
@@ -334,21 +313,12 @@
         </w:rPr>
         <w:t xml:space="preserve">he respective projection matrix </w:t>
       </w:r>
-      <w:proofErr w:type="gramStart"/>
-      <w:r>
-        <w:rPr>
-          <w:rFonts w:cs="Times New Roman"/>
-          <w:lang w:val="en-US"/>
-        </w:rPr>
-        <w:t>is called</w:t>
-      </w:r>
-      <w:proofErr w:type="gramEnd"/>
-      <w:r>
-        <w:rPr>
-          <w:rFonts w:cs="Times New Roman"/>
-          <w:lang w:val="en-US"/>
-        </w:rPr>
-        <w:t xml:space="preserve"> </w:t>
+      <w:r>
+        <w:rPr>
+          <w:rFonts w:cs="Times New Roman"/>
+          <w:lang w:val="en-US"/>
+        </w:rPr>
+        <w:t xml:space="preserve">is called </w:t>
       </w:r>
       <m:oMath>
         <m:r>
@@ -1173,16 +1143,8 @@
         <w:rPr>
           <w:rFonts w:cs="Times New Roman"/>
         </w:rPr>
-        <w:t xml:space="preserve">we denote the number of comparisons with direct data </w:t>
-      </w:r>
-      <w:proofErr w:type="gramStart"/>
-      <w:r>
-        <w:rPr>
-          <w:rFonts w:cs="Times New Roman"/>
-        </w:rPr>
-        <w:t xml:space="preserve">as </w:t>
-      </w:r>
-      <w:proofErr w:type="gramEnd"/>
+        <w:t xml:space="preserve">we denote the number of comparisons with direct data as </w:t>
+      </w:r>
       <m:oMath>
         <m:r>
           <w:rPr>
@@ -1343,17 +1305,8 @@
           <w:rFonts w:eastAsiaTheme="minorEastAsia" w:cs="Times New Roman"/>
           <w:lang w:val="en-US"/>
         </w:rPr>
-        <w:t xml:space="preserve">vector of basic </w:t>
-      </w:r>
-      <w:proofErr w:type="gramStart"/>
-      <w:r>
-        <w:rPr>
-          <w:rFonts w:eastAsiaTheme="minorEastAsia" w:cs="Times New Roman"/>
-          <w:lang w:val="en-US"/>
-        </w:rPr>
-        <w:t xml:space="preserve">parameters </w:t>
-      </w:r>
-      <w:proofErr w:type="gramEnd"/>
+        <w:t xml:space="preserve">vector of basic parameters </w:t>
+      </w:r>
       <m:oMath>
         <m:r>
           <m:rPr>
@@ -1579,23 +1532,7 @@
           <w:rFonts w:eastAsiaTheme="minorEastAsia" w:cs="Times New Roman"/>
           <w:lang w:val="en-US"/>
         </w:rPr>
-        <w:t xml:space="preserve">We assume that the similarity of effect modifiers across comparisons is justified and thus the transitivity assumption </w:t>
-      </w:r>
-      <w:proofErr w:type="gramStart"/>
-      <w:r>
-        <w:rPr>
-          <w:rFonts w:eastAsiaTheme="minorEastAsia" w:cs="Times New Roman"/>
-          <w:lang w:val="en-US"/>
-        </w:rPr>
-        <w:t>is deemed</w:t>
-      </w:r>
-      <w:proofErr w:type="gramEnd"/>
-      <w:r>
-        <w:rPr>
-          <w:rFonts w:eastAsiaTheme="minorEastAsia" w:cs="Times New Roman"/>
-          <w:lang w:val="en-US"/>
-        </w:rPr>
-        <w:t xml:space="preserve"> plausible. The consistency assumption refers to the statistical manifestation of transitivity and implies that all sources of evidence are in agreement. </w:t>
+        <w:t xml:space="preserve">We assume that the similarity of effect modifiers across comparisons is justified and thus the transitivity assumption is deemed plausible. The consistency assumption refers to the statistical manifestation of transitivity and implies that all sources of evidence are in agreement. </w:t>
       </w:r>
       <w:r>
         <w:rPr>
@@ -1864,16 +1801,8 @@
         <w:rPr>
           <w:rFonts w:cs="Times New Roman"/>
         </w:rPr>
-        <w:t xml:space="preserve">Separate pairwise meta-analysis treatment effects are derived and collected in a </w:t>
-      </w:r>
-      <w:proofErr w:type="gramStart"/>
-      <w:r>
-        <w:rPr>
-          <w:rFonts w:cs="Times New Roman"/>
-        </w:rPr>
-        <w:t xml:space="preserve">vector </w:t>
-      </w:r>
-      <w:proofErr w:type="gramEnd"/>
+        <w:t xml:space="preserve">Separate pairwise meta-analysis treatment effects are derived and collected in a vector </w:t>
+      </w:r>
       <m:oMath>
         <m:sSup>
           <m:sSupPr>
@@ -2270,6 +2199,9 @@
         </w:rPr>
       </w:pPr>
       <w:r>
+        <w:rPr>
+          <w:lang w:val="en-GB"/>
+        </w:rPr>
         <w:t>equation 1</w:t>
       </w:r>
     </w:p>
@@ -2281,7 +2213,6 @@
           <w:lang w:val="en-US"/>
         </w:rPr>
       </w:pPr>
-      <w:proofErr w:type="gramStart"/>
       <w:r>
         <w:rPr>
           <w:rFonts w:eastAsiaTheme="minorEastAsia" w:cs="Times New Roman"/>
@@ -2289,7 +2220,6 @@
         </w:rPr>
         <w:t>where</w:t>
       </w:r>
-      <w:proofErr w:type="gramEnd"/>
       <m:oMath>
         <m:r>
           <m:rPr>
@@ -2739,16 +2669,8 @@
         <w:rPr>
           <w:rFonts w:cs="Times New Roman"/>
         </w:rPr>
-        <w:t xml:space="preserve">will be of </w:t>
-      </w:r>
-      <w:proofErr w:type="gramStart"/>
-      <w:r>
-        <w:rPr>
-          <w:rFonts w:cs="Times New Roman"/>
-        </w:rPr>
-        <w:t xml:space="preserve">dimensions </w:t>
-      </w:r>
-      <w:proofErr w:type="gramEnd"/>
+        <w:t xml:space="preserve">will be of dimensions </w:t>
+      </w:r>
       <m:oMath>
         <m:r>
           <w:rPr>
@@ -3050,16 +2972,8 @@
         <w:rPr>
           <w:rFonts w:eastAsiaTheme="minorEastAsia" w:cs="Times New Roman"/>
         </w:rPr>
-        <w:t xml:space="preserve"> has </w:t>
-      </w:r>
-      <w:proofErr w:type="gramStart"/>
-      <w:r>
-        <w:rPr>
-          <w:rFonts w:eastAsiaTheme="minorEastAsia" w:cs="Times New Roman"/>
-        </w:rPr>
-        <w:t xml:space="preserve">dimensions </w:t>
-      </w:r>
-      <w:proofErr w:type="gramEnd"/>
+        <w:t xml:space="preserve"> has dimensions </w:t>
+      </w:r>
       <m:oMath>
         <m:d>
           <m:dPr>
@@ -3160,16 +3074,8 @@
         <w:rPr>
           <w:rFonts w:cs="Times New Roman"/>
         </w:rPr>
-        <w:t xml:space="preserve">. </w:t>
-      </w:r>
-      <w:proofErr w:type="gramStart"/>
-      <w:r>
-        <w:rPr>
-          <w:rFonts w:cs="Times New Roman"/>
-        </w:rPr>
-        <w:t xml:space="preserve">Matrices </w:t>
-      </w:r>
-      <w:proofErr w:type="gramEnd"/>
+        <w:t xml:space="preserve">. Matrices </w:t>
+      </w:r>
       <m:oMath>
         <m:r>
           <m:rPr>
@@ -3756,7 +3662,6 @@
           <w:rFonts w:eastAsiaTheme="minorEastAsia" w:cs="Times New Roman"/>
         </w:rPr>
       </w:pPr>
-      <w:proofErr w:type="gramStart"/>
       <w:r>
         <w:rPr>
           <w:rFonts w:cs="Times New Roman"/>
@@ -3769,7 +3674,6 @@
         </w:rPr>
         <w:t xml:space="preserve">here </w:t>
       </w:r>
-      <w:proofErr w:type="gramEnd"/>
       <m:oMath>
         <m:sSub>
           <m:sSubPr>
@@ -4009,21 +3913,7 @@
         <w:rPr>
           <w:rFonts w:cs="Times New Roman"/>
         </w:rPr>
-        <w:t xml:space="preserve">They </w:t>
-      </w:r>
-      <w:proofErr w:type="gramStart"/>
-      <w:r>
-        <w:rPr>
-          <w:rFonts w:cs="Times New Roman"/>
-        </w:rPr>
-        <w:t>can be viewed</w:t>
-      </w:r>
-      <w:proofErr w:type="gramEnd"/>
-      <w:r>
-        <w:rPr>
-          <w:rFonts w:cs="Times New Roman"/>
-        </w:rPr>
-        <w:t xml:space="preserve"> as generalized weights but should not be confused with weights from pairwise meta-analysis as they do not sum up to one and cannot be standardised to do so</w:t>
+        <w:t>They can be viewed as generalized weights but should not be confused with weights from pairwise meta-analysis as they do not sum up to one and cannot be standardised to do so</w:t>
       </w:r>
       <w:r>
         <w:rPr>
@@ -4084,7 +3974,33 @@
         <w:rPr>
           <w:rFonts w:cs="Times New Roman"/>
         </w:rPr>
-        <w:t xml:space="preserve">is a function of the variances of the direct effects and the network structure and therefore the exact contribution of each comparison depends on the precision of the available direct data and its connectivity to the rest of </w:t>
+        <w:t xml:space="preserve">is a function of the variances of the direct effects and the network structure and therefore the exact contribution of each comparison depends on the </w:t>
+      </w:r>
+      <w:r>
+        <w:rPr>
+          <w:rFonts w:cs="Times New Roman"/>
+          <w:b/>
+        </w:rPr>
+        <w:t>precision</w:t>
+      </w:r>
+      <w:r>
+        <w:rPr>
+          <w:rFonts w:cs="Times New Roman"/>
+        </w:rPr>
+        <w:t xml:space="preserve"> of the available direct data and its </w:t>
+      </w:r>
+      <w:r>
+        <w:rPr>
+          <w:rFonts w:cs="Times New Roman"/>
+          <w:b/>
+        </w:rPr>
+        <w:t>connectivity</w:t>
+      </w:r>
+      <w:r>
+        <w:rPr>
+          <w:rFonts w:cs="Times New Roman"/>
+        </w:rPr>
+        <w:t xml:space="preserve"> to the rest of </w:t>
       </w:r>
       <w:r>
         <w:rPr>
@@ -4116,21 +4032,7 @@
         <w:rPr>
           <w:rFonts w:cs="Times New Roman"/>
         </w:rPr>
-        <w:t xml:space="preserve">’ </w:t>
-      </w:r>
-      <w:proofErr w:type="gramStart"/>
-      <w:r>
-        <w:rPr>
-          <w:rFonts w:cs="Times New Roman"/>
-        </w:rPr>
-        <w:t>can be written</w:t>
-      </w:r>
-      <w:proofErr w:type="gramEnd"/>
-      <w:r>
-        <w:rPr>
-          <w:rFonts w:cs="Times New Roman"/>
-        </w:rPr>
-        <w:t xml:space="preserve"> as a weighted average of the direct and the indirect estimate.</w:t>
+        <w:t>’ can be written as a weighted average of the direct and the indirect estimate.</w:t>
       </w:r>
       <w:r>
         <w:t xml:space="preserve"> </w:t>
@@ -4326,21 +4228,7 @@
           <w:rFonts w:cs="Times New Roman"/>
         </w:rPr>
         <w:lastRenderedPageBreak/>
-        <w:t xml:space="preserve">know that </w:t>
-      </w:r>
-      <w:proofErr w:type="gramStart"/>
-      <w:r>
-        <w:rPr>
-          <w:rFonts w:cs="Times New Roman"/>
-        </w:rPr>
-        <w:t>1</w:t>
-      </w:r>
-      <w:proofErr w:type="gramEnd"/>
-      <w:r>
-        <w:rPr>
-          <w:rFonts w:cs="Times New Roman"/>
-        </w:rPr>
-        <w:t xml:space="preserve"> minus the percentage contribution of direct evidence is the percentage contribution of indirect evidence, it is not straightforward how to derive the percentage contribution of each comparison providing indirect evidence to each network treatment effect. That is because, in the general case</w:t>
+        <w:t>know that 1 minus the percentage contribution of direct evidence is the percentage contribution of indirect evidence, it is not straightforward how to derive the percentage contribution of each comparison providing indirect evidence to each network treatment effect. That is because, in the general case</w:t>
       </w:r>
       <w:r>
         <w:rPr>
@@ -4781,19 +4669,11 @@
           <w:rFonts w:cs="Times New Roman"/>
         </w:rPr>
       </w:pPr>
-      <w:proofErr w:type="gramStart"/>
-      <w:r>
-        <w:rPr>
-          <w:rFonts w:cs="Times New Roman"/>
-        </w:rPr>
-        <w:t>turning</w:t>
-      </w:r>
-      <w:proofErr w:type="gramEnd"/>
-      <w:r>
-        <w:rPr>
-          <w:rFonts w:cs="Times New Roman"/>
-        </w:rPr>
-        <w:t xml:space="preserve"> out</w:t>
+      <w:r>
+        <w:rPr>
+          <w:rFonts w:cs="Times New Roman"/>
+        </w:rPr>
+        <w:t>turning out</w:t>
       </w:r>
       <w:r>
         <w:rPr>
@@ -5802,7 +5682,6 @@
           <w:rFonts w:eastAsiaTheme="minorEastAsia" w:cs="Times New Roman"/>
         </w:rPr>
       </w:pPr>
-      <w:proofErr w:type="gramStart"/>
       <w:r>
         <w:rPr>
           <w:rFonts w:eastAsiaTheme="minorEastAsia" w:cs="Times New Roman"/>
@@ -5815,7 +5694,6 @@
         </w:rPr>
         <w:t xml:space="preserve">here </w:t>
       </w:r>
-      <w:proofErr w:type="gramEnd"/>
       <m:oMath>
         <m:sSub>
           <m:sSubPr>
@@ -6239,19 +6117,11 @@
           <w:lang w:val="en-US"/>
         </w:rPr>
       </w:pPr>
-      <w:proofErr w:type="gramStart"/>
       <w:r>
         <w:rPr>
           <w:lang w:val="en-GB"/>
         </w:rPr>
-        <w:t>equation</w:t>
-      </w:r>
-      <w:proofErr w:type="gramEnd"/>
-      <w:r>
-        <w:rPr>
-          <w:lang w:val="en-GB"/>
-        </w:rPr>
-        <w:t xml:space="preserve"> 3</w:t>
+        <w:t>equation 3</w:t>
       </w:r>
     </w:p>
     <w:p>
@@ -6261,7 +6131,6 @@
           <w:rFonts w:eastAsiaTheme="minorEastAsia" w:cs="Times New Roman"/>
         </w:rPr>
       </w:pPr>
-      <w:proofErr w:type="gramStart"/>
       <w:r>
         <w:rPr>
           <w:rFonts w:eastAsiaTheme="minorEastAsia" w:cs="Times New Roman"/>
@@ -6272,14 +6141,7 @@
         <w:rPr>
           <w:rFonts w:eastAsiaTheme="minorEastAsia" w:cs="Times New Roman"/>
         </w:rPr>
-        <w:t>howing</w:t>
-      </w:r>
-      <w:proofErr w:type="gramEnd"/>
-      <w:r>
-        <w:rPr>
-          <w:rFonts w:eastAsiaTheme="minorEastAsia" w:cs="Times New Roman"/>
-        </w:rPr>
-        <w:t xml:space="preserve"> </w:t>
+        <w:t xml:space="preserve">howing </w:t>
       </w:r>
       <w:r>
         <w:rPr>
@@ -6533,23 +6395,7 @@
           <w:rFonts w:cs="Times New Roman"/>
           <w:lang w:val="en-US"/>
         </w:rPr>
-        <w:t xml:space="preserve">Thus, the following conditions </w:t>
-      </w:r>
-      <w:proofErr w:type="gramStart"/>
-      <w:r>
-        <w:rPr>
-          <w:rFonts w:cs="Times New Roman"/>
-          <w:lang w:val="en-US"/>
-        </w:rPr>
-        <w:t>are met</w:t>
-      </w:r>
-      <w:proofErr w:type="gramEnd"/>
-      <w:r>
-        <w:rPr>
-          <w:rFonts w:cs="Times New Roman"/>
-          <w:lang w:val="en-US"/>
-        </w:rPr>
-        <w:t xml:space="preserve"> for each ‘</w:t>
+        <w:t>Thus, the following conditions are met for each ‘</w:t>
       </w:r>
       <w:r>
         <w:rPr>
@@ -6583,23 +6429,7 @@
           <w:rFonts w:cs="Times New Roman"/>
           <w:lang w:val="en-US"/>
         </w:rPr>
-        <w:t xml:space="preserve">The sum of outflows out of node X is </w:t>
-      </w:r>
-      <w:proofErr w:type="gramStart"/>
-      <w:r>
-        <w:rPr>
-          <w:rFonts w:cs="Times New Roman"/>
-          <w:lang w:val="en-US"/>
-        </w:rPr>
-        <w:t>1</w:t>
-      </w:r>
-      <w:proofErr w:type="gramEnd"/>
-      <w:r>
-        <w:rPr>
-          <w:rFonts w:cs="Times New Roman"/>
-          <w:lang w:val="en-US"/>
-        </w:rPr>
-        <w:t>.</w:t>
+        <w:t>The sum of outflows out of node X is 1.</w:t>
       </w:r>
     </w:p>
     <w:p>
@@ -6707,14 +6537,12 @@
         </w:rPr>
         <w:t xml:space="preserve">and the inflows into B </w:t>
       </w:r>
-      <w:proofErr w:type="gramStart"/>
       <w:r>
         <w:rPr>
           <w:rFonts w:eastAsiaTheme="minorEastAsia" w:cs="Times New Roman"/>
         </w:rPr>
         <w:t xml:space="preserve">are </w:t>
       </w:r>
-      <w:proofErr w:type="gramEnd"/>
       <m:oMath>
         <m:f>
           <m:fPr>
@@ -7361,17 +7189,8 @@
           <w:rFonts w:eastAsiaTheme="minorEastAsia" w:cs="Times New Roman"/>
           <w:szCs w:val="24"/>
         </w:rPr>
-        <w:t xml:space="preserve">The intermediate node C has equal inflow and outflow </w:t>
-      </w:r>
-      <w:proofErr w:type="gramStart"/>
-      <w:r>
-        <w:rPr>
-          <w:rFonts w:eastAsiaTheme="minorEastAsia" w:cs="Times New Roman"/>
-          <w:szCs w:val="24"/>
-        </w:rPr>
-        <w:t xml:space="preserve">of </w:t>
-      </w:r>
-      <w:proofErr w:type="gramEnd"/>
+        <w:t xml:space="preserve">The intermediate node C has equal inflow and outflow of </w:t>
+      </w:r>
       <m:oMath>
         <m:f>
           <m:fPr>
@@ -7692,21 +7511,7 @@
         <w:rPr>
           <w:lang w:val="en-GB"/>
         </w:rPr>
-        <w:t xml:space="preserve">the flow of evidence for the ‘B versus A’ NMA treatment effect in a hypothetical ABC network where all comparisons </w:t>
-      </w:r>
-      <w:proofErr w:type="gramStart"/>
-      <w:r>
-        <w:rPr>
-          <w:lang w:val="en-GB"/>
-        </w:rPr>
-        <w:t>have been evaluated</w:t>
-      </w:r>
-      <w:proofErr w:type="gramEnd"/>
-      <w:r>
-        <w:rPr>
-          <w:lang w:val="en-GB"/>
-        </w:rPr>
-        <w:t xml:space="preserve">. </w:t>
+        <w:t xml:space="preserve">the flow of evidence for the ‘B versus A’ NMA treatment effect in a hypothetical ABC network where all comparisons have been evaluated. </w:t>
       </w:r>
     </w:p>
     <w:p>
@@ -9135,21 +8940,7 @@
         <w:rPr>
           <w:rFonts w:eastAsiaTheme="minorEastAsia" w:cs="Times New Roman"/>
         </w:rPr>
-        <w:t xml:space="preserve"> </w:t>
-      </w:r>
-      <w:proofErr w:type="gramStart"/>
-      <w:r>
-        <w:rPr>
-          <w:rFonts w:eastAsiaTheme="minorEastAsia" w:cs="Times New Roman"/>
-        </w:rPr>
-        <w:t>is</w:t>
-      </w:r>
-      <w:proofErr w:type="gramEnd"/>
-      <w:r>
-        <w:rPr>
-          <w:rFonts w:eastAsiaTheme="minorEastAsia" w:cs="Times New Roman"/>
-        </w:rPr>
-        <w:t xml:space="preserve"> the contribution of the direct evidence while </w:t>
+        <w:t xml:space="preserve"> is the contribution of the direct evidence while </w:t>
       </w:r>
       <m:oMath>
         <m:f>
@@ -9599,23 +9390,7 @@
           <w:rFonts w:cs="Times New Roman"/>
           <w:lang w:val="en-US"/>
         </w:rPr>
-        <w:t xml:space="preserve">as indirect estimates </w:t>
-      </w:r>
-      <w:proofErr w:type="gramStart"/>
-      <w:r>
-        <w:rPr>
-          <w:rFonts w:cs="Times New Roman"/>
-          <w:lang w:val="en-US"/>
-        </w:rPr>
-        <w:t>are not obtained</w:t>
-      </w:r>
-      <w:proofErr w:type="gramEnd"/>
-      <w:r>
-        <w:rPr>
-          <w:rFonts w:cs="Times New Roman"/>
-          <w:lang w:val="en-US"/>
-        </w:rPr>
-        <w:t xml:space="preserve"> as weighted averages of the involved direct treatment effects. </w:t>
+        <w:t xml:space="preserve">as indirect estimates are not obtained as weighted averages of the involved direct treatment effects. </w:t>
       </w:r>
       <w:r>
         <w:rPr>
@@ -9823,23 +9598,7 @@
           <w:rFonts w:cs="Times New Roman"/>
           <w:lang w:val="en-US"/>
         </w:rPr>
-        <w:t xml:space="preserve"> divided by the length of the path </w:t>
-      </w:r>
-      <w:proofErr w:type="gramStart"/>
-      <w:r>
-        <w:rPr>
-          <w:rFonts w:cs="Times New Roman"/>
-          <w:lang w:val="en-US"/>
-        </w:rPr>
-        <w:t>will be called</w:t>
-      </w:r>
-      <w:proofErr w:type="gramEnd"/>
-      <w:r>
-        <w:rPr>
-          <w:rFonts w:cs="Times New Roman"/>
-          <w:lang w:val="en-US"/>
-        </w:rPr>
-        <w:t xml:space="preserve"> ‘</w:t>
+        <w:t xml:space="preserve"> divided by the length of the path will be called ‘</w:t>
       </w:r>
       <w:r>
         <w:rPr>
@@ -10711,21 +10470,7 @@
         <w:rPr>
           <w:rFonts w:eastAsiaTheme="minorEastAsia" w:cs="Times New Roman"/>
         </w:rPr>
-        <w:t xml:space="preserve">the </w:t>
-      </w:r>
-      <w:proofErr w:type="gramStart"/>
-      <w:r>
-        <w:rPr>
-          <w:rFonts w:eastAsiaTheme="minorEastAsia" w:cs="Times New Roman"/>
-        </w:rPr>
-        <w:t>%</w:t>
-      </w:r>
-      <w:proofErr w:type="gramEnd"/>
-      <w:r>
-        <w:rPr>
-          <w:rFonts w:eastAsiaTheme="minorEastAsia" w:cs="Times New Roman"/>
-        </w:rPr>
-        <w:t xml:space="preserve"> contribution of that comparison will be the sum of its individual contributions </w:t>
+        <w:t xml:space="preserve">the % contribution of that comparison will be the sum of its individual contributions </w:t>
       </w:r>
       <w:r>
         <w:rPr>
@@ -10901,17 +10646,8 @@
           <w:rFonts w:cs="Times New Roman"/>
           <w:lang w:val="en-US"/>
         </w:rPr>
-        <w:t xml:space="preserve">Create a percentage matrix, denoted </w:t>
-      </w:r>
-      <w:proofErr w:type="gramStart"/>
-      <w:r>
-        <w:rPr>
-          <w:rFonts w:cs="Times New Roman"/>
-          <w:lang w:val="en-US"/>
-        </w:rPr>
-        <w:t xml:space="preserve">as </w:t>
-      </w:r>
-      <w:proofErr w:type="gramEnd"/>
+        <w:t xml:space="preserve">Create a percentage matrix, denoted as </w:t>
+      </w:r>
       <m:oMath>
         <m:r>
           <m:rPr>
@@ -11182,15 +10918,7 @@
           <w:rFonts w:cs="Times New Roman"/>
           <w:lang w:val="en-US"/>
         </w:rPr>
-        <w:t xml:space="preserve">denoted </w:t>
-      </w:r>
-      <w:proofErr w:type="gramStart"/>
-      <w:r>
-        <w:rPr>
-          <w:rFonts w:cs="Times New Roman"/>
-          <w:lang w:val="en-US"/>
-        </w:rPr>
-        <w:t>as</w:t>
+        <w:t>denoted as</w:t>
       </w:r>
       <w:r>
         <w:rPr>
@@ -11199,7 +10927,6 @@
         </w:rPr>
         <w:t xml:space="preserve"> </w:t>
       </w:r>
-      <w:proofErr w:type="gramEnd"/>
       <m:oMath>
         <m:sSub>
           <m:sSubPr>
@@ -11445,15 +11172,7 @@
           <w:rFonts w:cs="Times New Roman"/>
           <w:lang w:val="en-US"/>
         </w:rPr>
-        <w:t xml:space="preserve">) in the percentage </w:t>
-      </w:r>
-      <w:proofErr w:type="gramStart"/>
-      <w:r>
-        <w:rPr>
-          <w:rFonts w:cs="Times New Roman"/>
-          <w:lang w:val="en-US"/>
-        </w:rPr>
-        <w:t>matrix</w:t>
+        <w:t>) in the percentage matrix</w:t>
       </w:r>
       <w:r>
         <w:rPr>
@@ -11462,7 +11181,6 @@
         </w:rPr>
         <w:t xml:space="preserve"> </w:t>
       </w:r>
-      <w:proofErr w:type="gramEnd"/>
       <m:oMath>
         <m:r>
           <m:rPr>
@@ -11524,23 +11242,7 @@
           <w:rFonts w:cs="Times New Roman"/>
           <w:lang w:val="en-US"/>
         </w:rPr>
-        <w:t xml:space="preserve"> of outflows to </w:t>
-      </w:r>
-      <w:proofErr w:type="gramStart"/>
-      <w:r>
-        <w:rPr>
-          <w:rFonts w:cs="Times New Roman"/>
-          <w:lang w:val="en-US"/>
-        </w:rPr>
-        <w:t>be allocated</w:t>
-      </w:r>
-      <w:proofErr w:type="gramEnd"/>
-      <w:r>
-        <w:rPr>
-          <w:rFonts w:cs="Times New Roman"/>
-          <w:lang w:val="en-US"/>
-        </w:rPr>
-        <w:t xml:space="preserve">. </w:t>
+        <w:t xml:space="preserve"> of outflows to be allocated. </w:t>
       </w:r>
     </w:p>
     <w:p>
@@ -11610,14 +11312,7 @@
           <w:rFonts w:cs="Times New Roman"/>
           <w:lang w:val="en-US"/>
         </w:rPr>
-        <w:t>,</w:t>
-      </w:r>
-      <w:r>
-        <w:rPr>
-          <w:rFonts w:cs="Times New Roman"/>
-          <w:lang w:val="en-US"/>
-        </w:rPr>
-        <w:t xml:space="preserve"> find the smallest absolute </w:t>
+        <w:t xml:space="preserve">, find the smallest absolute </w:t>
       </w:r>
       <w:r>
         <w:rPr>
@@ -11643,17 +11338,8 @@
           <w:rFonts w:cs="Times New Roman"/>
           <w:lang w:val="en-US"/>
         </w:rPr>
-        <w:t xml:space="preserve"> (</w:t>
-      </w:r>
-      <w:proofErr w:type="gramStart"/>
-      <w:r>
-        <w:rPr>
-          <w:rFonts w:cs="Times New Roman"/>
-          <w:lang w:val="en-US"/>
-        </w:rPr>
-        <w:t xml:space="preserve">say </w:t>
-      </w:r>
-      <w:proofErr w:type="gramEnd"/>
+        <w:t xml:space="preserve"> (say </w:t>
+      </w:r>
       <m:oMath>
         <m:sSub>
           <m:sSubPr>
@@ -11837,15 +11523,7 @@
           <w:rFonts w:cs="Times New Roman"/>
           <w:lang w:val="en-US"/>
         </w:rPr>
-        <w:t xml:space="preserve">the involved comparisons in the percentage </w:t>
-      </w:r>
-      <w:proofErr w:type="gramStart"/>
-      <w:r>
-        <w:rPr>
-          <w:rFonts w:cs="Times New Roman"/>
-          <w:lang w:val="en-US"/>
-        </w:rPr>
-        <w:t>matrix</w:t>
+        <w:t>the involved comparisons in the percentage matrix</w:t>
       </w:r>
       <w:r>
         <w:rPr>
@@ -11854,7 +11532,6 @@
         </w:rPr>
         <w:t xml:space="preserve"> </w:t>
       </w:r>
-      <w:proofErr w:type="gramEnd"/>
       <m:oMath>
         <m:r>
           <m:rPr>
@@ -12051,23 +11728,7 @@
           <w:rFonts w:cs="Times New Roman"/>
           <w:lang w:val="en-US"/>
         </w:rPr>
-        <w:t xml:space="preserve">X has not left outflows to </w:t>
-      </w:r>
-      <w:proofErr w:type="gramStart"/>
-      <w:r>
-        <w:rPr>
-          <w:rFonts w:cs="Times New Roman"/>
-          <w:lang w:val="en-US"/>
-        </w:rPr>
-        <w:t>be allocated</w:t>
-      </w:r>
-      <w:proofErr w:type="gramEnd"/>
-      <w:r>
-        <w:rPr>
-          <w:rFonts w:cs="Times New Roman"/>
-          <w:lang w:val="en-US"/>
-        </w:rPr>
-        <w:t xml:space="preserve">. </w:t>
+        <w:t xml:space="preserve">X has not left outflows to be allocated. </w:t>
       </w:r>
     </w:p>
     <w:p>
@@ -12078,7 +11739,6 @@
           <w:lang w:val="en-US"/>
         </w:rPr>
       </w:pPr>
-      <w:proofErr w:type="gramStart"/>
       <w:r>
         <w:rPr>
           <w:rFonts w:cs="Times New Roman"/>
@@ -12149,15 +11809,7 @@
           <w:rFonts w:cs="Times New Roman"/>
           <w:lang w:val="en-US"/>
         </w:rPr>
-        <w:t>.</w:t>
-      </w:r>
-      <w:proofErr w:type="gramEnd"/>
-      <w:r>
-        <w:rPr>
-          <w:rFonts w:cs="Times New Roman"/>
-          <w:lang w:val="en-US"/>
-        </w:rPr>
-        <w:t xml:space="preserve"> </w:t>
+        <w:t xml:space="preserve">. </w:t>
       </w:r>
     </w:p>
     <w:p>
@@ -12286,21 +11938,7 @@
         <w:rPr>
           <w:rFonts w:cs="Times New Roman"/>
         </w:rPr>
-        <w:t xml:space="preserve"> is </w:t>
-      </w:r>
-      <w:proofErr w:type="gramStart"/>
-      <w:r>
-        <w:rPr>
-          <w:rFonts w:cs="Times New Roman"/>
-        </w:rPr>
-        <w:t>whether or not</w:t>
-      </w:r>
-      <w:proofErr w:type="gramEnd"/>
-      <w:r>
-        <w:rPr>
-          <w:rFonts w:cs="Times New Roman"/>
-        </w:rPr>
-        <w:t xml:space="preserve"> patients had persistent discharge from the ear after one week and is measured </w:t>
+        <w:t xml:space="preserve"> is whether or not patients had persistent discharge from the ear after one week and is measured </w:t>
       </w:r>
       <w:r>
         <w:rPr>
@@ -12342,21 +11980,7 @@
         <w:rPr>
           <w:rFonts w:cs="Times New Roman"/>
         </w:rPr>
-        <w:t xml:space="preserve">The network plot </w:t>
-      </w:r>
-      <w:proofErr w:type="gramStart"/>
-      <w:r>
-        <w:rPr>
-          <w:rFonts w:cs="Times New Roman"/>
-        </w:rPr>
-        <w:t>is shown</w:t>
-      </w:r>
-      <w:proofErr w:type="gramEnd"/>
-      <w:r>
-        <w:rPr>
-          <w:rFonts w:cs="Times New Roman"/>
-        </w:rPr>
-        <w:t xml:space="preserve"> in figure </w:t>
+        <w:t xml:space="preserve">The network plot is shown in figure </w:t>
       </w:r>
       <w:r>
         <w:rPr>
@@ -12452,21 +12076,7 @@
         <w:rPr>
           <w:lang w:val="en-GB"/>
         </w:rPr>
-        <w:t xml:space="preserve">(a) </w:t>
-      </w:r>
-      <w:proofErr w:type="gramStart"/>
-      <w:r>
-        <w:rPr>
-          <w:lang w:val="en-GB"/>
-        </w:rPr>
-        <w:t>without</w:t>
-      </w:r>
-      <w:proofErr w:type="gramEnd"/>
-      <w:r>
-        <w:rPr>
-          <w:lang w:val="en-GB"/>
-        </w:rPr>
-        <w:t xml:space="preserve"> information on the flow of the evidence, (b) visualising the flow of evidence for the ‘D versus B’ NMA treatment effect, (c) and (d) visualising the flow of evidence for the ‘B versus A’ NMA treatment effect</w:t>
+        <w:t>(a) without information on the flow of the evidence, (b) visualising the flow of evidence for the ‘D versus B’ NMA treatment effect, (c) and (d) visualising the flow of evidence for the ‘B versus A’ NMA treatment effect</w:t>
       </w:r>
       <w:r>
         <w:rPr>
@@ -12651,16 +12261,8 @@
         <w:rPr>
           <w:rFonts w:eastAsiaTheme="minorEastAsia" w:cs="Times New Roman"/>
         </w:rPr>
-        <w:t xml:space="preserve"> of </w:t>
-      </w:r>
-      <w:proofErr w:type="gramStart"/>
-      <w:r>
-        <w:rPr>
-          <w:rFonts w:eastAsiaTheme="minorEastAsia" w:cs="Times New Roman"/>
-        </w:rPr>
-        <w:t xml:space="preserve">dimensions </w:t>
-      </w:r>
-      <w:proofErr w:type="gramEnd"/>
+        <w:t xml:space="preserve"> of dimensions </w:t>
+      </w:r>
       <m:oMath>
         <m:r>
           <w:rPr>
@@ -14889,16 +14491,8 @@
         <w:rPr>
           <w:rFonts w:eastAsiaTheme="minorEastAsia" w:cs="Times New Roman"/>
         </w:rPr>
-        <w:t xml:space="preserve">elements have been replaced </w:t>
-      </w:r>
-      <w:proofErr w:type="gramStart"/>
-      <w:r>
-        <w:rPr>
-          <w:rFonts w:eastAsiaTheme="minorEastAsia" w:cs="Times New Roman"/>
-        </w:rPr>
-        <w:t xml:space="preserve">with </w:t>
-      </w:r>
-      <w:proofErr w:type="gramEnd"/>
+        <w:t xml:space="preserve">elements have been replaced with </w:t>
+      </w:r>
       <m:oMath>
         <m:sSub>
           <m:sSubPr>
@@ -15028,7 +14622,30 @@
           <w:rFonts w:cs="Times New Roman"/>
           <w:lang w:val="en-US"/>
         </w:rPr>
-        <w:t xml:space="preserve">9=100% and the inflows into D are </w:t>
+        <w:t>0</w:t>
+      </w:r>
+      <w:r>
+        <w:rPr>
+          <w:rFonts w:cs="Times New Roman"/>
+          <w:lang w:val="en-US"/>
+        </w:rPr>
+        <w:t xml:space="preserve">9=100% and the inflows into </w:t>
+      </w:r>
+      <w:proofErr w:type="spellStart"/>
+      <w:r>
+        <w:rPr>
+          <w:rFonts w:cs="Times New Roman"/>
+          <w:lang w:val="en-US"/>
+        </w:rPr>
+        <w:t>D are</w:t>
+      </w:r>
+      <w:proofErr w:type="spellEnd"/>
+      <w:r>
+        <w:rPr>
+          <w:rFonts w:cs="Times New Roman"/>
+          <w:lang w:val="en-US"/>
+        </w:rPr>
+        <w:t xml:space="preserve"> </w:t>
       </w:r>
       <w:r>
         <w:rPr>
@@ -15064,6 +14681,13 @@
           <w:lang w:val="en-US"/>
         </w:rPr>
         <w:t>0.</w:t>
+      </w:r>
+      <w:r>
+        <w:rPr>
+          <w:rFonts w:cs="Times New Roman"/>
+          <w:lang w:val="en-US"/>
+        </w:rPr>
+        <w:t>0</w:t>
       </w:r>
       <w:r>
         <w:rPr>
@@ -15321,28 +14945,13 @@
           <w:rFonts w:eastAsiaTheme="minorEastAsia" w:cs="Times New Roman"/>
         </w:rPr>
         <w:lastRenderedPageBreak/>
-        <w:t xml:space="preserve">Treatment node B has 100% of outflows to </w:t>
-      </w:r>
-      <w:proofErr w:type="gramStart"/>
-      <w:r>
-        <w:rPr>
-          <w:rFonts w:eastAsiaTheme="minorEastAsia" w:cs="Times New Roman"/>
-        </w:rPr>
-        <w:t>be allocated</w:t>
-      </w:r>
-      <w:proofErr w:type="gramEnd"/>
-      <w:r>
-        <w:rPr>
-          <w:rFonts w:eastAsiaTheme="minorEastAsia" w:cs="Times New Roman"/>
-        </w:rPr>
-        <w:t xml:space="preserve">. We take the shortest path from B to </w:t>
-      </w:r>
-      <w:proofErr w:type="gramStart"/>
-      <w:r>
-        <w:rPr>
-          <w:rFonts w:eastAsiaTheme="minorEastAsia" w:cs="Times New Roman"/>
-        </w:rPr>
-        <w:t>D</w:t>
+        <w:t>Treatment node B has 100% of outflows to be allocated</w:t>
+      </w:r>
+      <w:r>
+        <w:rPr>
+          <w:rFonts w:eastAsiaTheme="minorEastAsia" w:cs="Times New Roman"/>
+        </w:rPr>
+        <w:t>. We take the shortest path from B to D</w:t>
       </w:r>
       <w:r>
         <w:rPr>
@@ -15360,14 +14969,7 @@
         <w:rPr>
           <w:rFonts w:eastAsiaTheme="minorEastAsia" w:cs="Times New Roman"/>
         </w:rPr>
-        <w:t>the direct ‘D versus B’ comparison (figure 3a)</w:t>
-      </w:r>
-      <w:proofErr w:type="gramEnd"/>
-      <w:r>
-        <w:rPr>
-          <w:rFonts w:eastAsiaTheme="minorEastAsia" w:cs="Times New Roman"/>
-        </w:rPr>
-        <w:t xml:space="preserve"> and </w:t>
+        <w:t xml:space="preserve">the direct ‘D versus B’ comparison (figure 3a) and </w:t>
       </w:r>
       <w:r>
         <w:rPr>
@@ -16159,23 +15761,7 @@
           <w:rFonts w:cs="Times New Roman"/>
           <w:lang w:val="en-US"/>
         </w:rPr>
-        <w:t>Treatment node B now has 100%-</w:t>
-      </w:r>
-      <w:proofErr w:type="gramStart"/>
-      <w:r>
-        <w:rPr>
-          <w:rFonts w:cs="Times New Roman"/>
-          <w:lang w:val="en-US"/>
-        </w:rPr>
-        <w:t>68%=</w:t>
-      </w:r>
-      <w:proofErr w:type="gramEnd"/>
-      <w:r>
-        <w:rPr>
-          <w:rFonts w:cs="Times New Roman"/>
-          <w:lang w:val="en-US"/>
-        </w:rPr>
-        <w:t>32% of outflows to be allocated. We take the next shortest path; as there are two equally short paths, we take randomly BAD (figure 3b).</w:t>
+        <w:t>Treatment node B now has 100%-68%=32% of outflows to be allocated. We take the next shortest path; as there are two equally short paths, we take randomly BAD (figure 3b).</w:t>
       </w:r>
       <w:r>
         <w:rPr>
@@ -16955,23 +16541,7 @@
           <w:rFonts w:cs="Times New Roman"/>
           <w:lang w:val="en-US"/>
         </w:rPr>
-        <w:t>B has now 32%-</w:t>
-      </w:r>
-      <w:proofErr w:type="gramStart"/>
-      <w:r>
-        <w:rPr>
-          <w:rFonts w:cs="Times New Roman"/>
-          <w:lang w:val="en-US"/>
-        </w:rPr>
-        <w:t>9%=</w:t>
-      </w:r>
-      <w:proofErr w:type="gramEnd"/>
-      <w:r>
-        <w:rPr>
-          <w:rFonts w:cs="Times New Roman"/>
-          <w:lang w:val="en-US"/>
-        </w:rPr>
-        <w:t xml:space="preserve">23% of outflows to be allocated. We follow similar steps for the BCD path (figure 3c) and fill in the percentage matrix as </w:t>
+        <w:t xml:space="preserve">B has now 32%-9%=23% of outflows to be allocated. We follow similar steps for the BCD path (figure 3c) and fill in the percentage matrix as </w:t>
       </w:r>
     </w:p>
     <w:p>
@@ -17514,46 +17084,14 @@
           <w:rFonts w:eastAsiaTheme="minorEastAsia" w:cs="Times New Roman"/>
           <w:lang w:val="en-US"/>
         </w:rPr>
-        <w:t xml:space="preserve">Then, treatment node B has no left outflows to </w:t>
-      </w:r>
-      <w:proofErr w:type="gramStart"/>
-      <w:r>
-        <w:rPr>
-          <w:rFonts w:eastAsiaTheme="minorEastAsia" w:cs="Times New Roman"/>
-          <w:lang w:val="en-US"/>
-        </w:rPr>
-        <w:t>be allocated</w:t>
-      </w:r>
-      <w:proofErr w:type="gramEnd"/>
-      <w:r>
-        <w:rPr>
-          <w:rFonts w:eastAsiaTheme="minorEastAsia" w:cs="Times New Roman"/>
-          <w:lang w:val="en-US"/>
-        </w:rPr>
-        <w:t xml:space="preserve">. </w:t>
-      </w:r>
-      <w:r>
-        <w:rPr>
-          <w:rFonts w:cs="Times New Roman"/>
-          <w:lang w:val="en-US"/>
-        </w:rPr>
-        <w:t xml:space="preserve">The percentage contributions for the network estimate ‘D versus B’ </w:t>
-      </w:r>
-      <w:proofErr w:type="gramStart"/>
-      <w:r>
-        <w:rPr>
-          <w:rFonts w:cs="Times New Roman"/>
-          <w:lang w:val="en-US"/>
-        </w:rPr>
-        <w:t>have been obtained</w:t>
-      </w:r>
-      <w:proofErr w:type="gramEnd"/>
-      <w:r>
-        <w:rPr>
-          <w:rFonts w:cs="Times New Roman"/>
-          <w:lang w:val="en-US"/>
-        </w:rPr>
-        <w:t xml:space="preserve"> and </w:t>
+        <w:t xml:space="preserve">Then, treatment node B has no left outflows to be allocated. </w:t>
+      </w:r>
+      <w:r>
+        <w:rPr>
+          <w:rFonts w:cs="Times New Roman"/>
+          <w:lang w:val="en-US"/>
+        </w:rPr>
+        <w:t xml:space="preserve">The percentage contributions for the network estimate ‘D versus B’ have been obtained and </w:t>
       </w:r>
       <w:r>
         <w:rPr>
@@ -20236,23 +19774,7 @@
           <w:rFonts w:eastAsiaTheme="minorEastAsia" w:cs="Times New Roman"/>
           <w:color w:val="000000" w:themeColor="text1"/>
         </w:rPr>
-        <w:t xml:space="preserve"> has 100% of outflows to </w:t>
-      </w:r>
-      <w:proofErr w:type="gramStart"/>
-      <w:r>
-        <w:rPr>
-          <w:rFonts w:eastAsiaTheme="minorEastAsia" w:cs="Times New Roman"/>
-          <w:color w:val="000000" w:themeColor="text1"/>
-        </w:rPr>
-        <w:t>be allocated</w:t>
-      </w:r>
-      <w:proofErr w:type="gramEnd"/>
-      <w:r>
-        <w:rPr>
-          <w:rFonts w:eastAsiaTheme="minorEastAsia" w:cs="Times New Roman"/>
-          <w:color w:val="000000" w:themeColor="text1"/>
-        </w:rPr>
-        <w:t xml:space="preserve">. We take the shortest path from </w:t>
+        <w:t xml:space="preserve"> has 100% of outflows to be allocated. We take the shortest path from </w:t>
       </w:r>
       <w:r>
         <w:rPr>
@@ -21206,7 +20728,6 @@
         </w:rPr>
         <w:t xml:space="preserve"> now has 100%-</w:t>
       </w:r>
-      <w:proofErr w:type="gramStart"/>
       <w:r>
         <w:rPr>
           <w:rFonts w:cs="Times New Roman"/>
@@ -21223,7 +20744,6 @@
         </w:rPr>
         <w:t>%=</w:t>
       </w:r>
-      <w:proofErr w:type="gramEnd"/>
       <w:r>
         <w:rPr>
           <w:rFonts w:cs="Times New Roman"/>
@@ -21238,33 +20758,15 @@
           <w:color w:val="000000" w:themeColor="text1"/>
           <w:lang w:val="en-US"/>
         </w:rPr>
-        <w:t xml:space="preserve">% of outflows to be allocated. We take the next shortest </w:t>
-      </w:r>
-      <w:proofErr w:type="gramStart"/>
+        <w:t>% of outflows to be allocated. We take the next shortest path</w:t>
+      </w:r>
       <w:r>
         <w:rPr>
           <w:rFonts w:cs="Times New Roman"/>
           <w:color w:val="000000" w:themeColor="text1"/>
           <w:lang w:val="en-US"/>
         </w:rPr>
-        <w:t>path</w:t>
-      </w:r>
-      <w:r>
-        <w:rPr>
-          <w:rFonts w:cs="Times New Roman"/>
-          <w:color w:val="000000" w:themeColor="text1"/>
-          <w:lang w:val="en-US"/>
-        </w:rPr>
-        <w:t xml:space="preserve"> which</w:t>
-      </w:r>
-      <w:proofErr w:type="gramEnd"/>
-      <w:r>
-        <w:rPr>
-          <w:rFonts w:cs="Times New Roman"/>
-          <w:color w:val="000000" w:themeColor="text1"/>
-          <w:lang w:val="en-US"/>
-        </w:rPr>
-        <w:t xml:space="preserve"> is ADB </w:t>
+        <w:t xml:space="preserve"> which is ADB </w:t>
       </w:r>
       <w:r>
         <w:rPr>
@@ -22220,7 +21722,6 @@
         </w:rPr>
         <w:t>%-</w:t>
       </w:r>
-      <w:proofErr w:type="gramStart"/>
       <w:r>
         <w:rPr>
           <w:rFonts w:cs="Times New Roman"/>
@@ -22237,7 +21738,6 @@
         </w:rPr>
         <w:t>%=</w:t>
       </w:r>
-      <w:proofErr w:type="gramEnd"/>
       <w:r>
         <w:rPr>
           <w:rFonts w:cs="Times New Roman"/>
@@ -23029,25 +22529,23 @@
           <w:color w:val="000000" w:themeColor="text1"/>
           <w:lang w:val="en-US"/>
         </w:rPr>
-        <w:t xml:space="preserve"> has no left outflows to </w:t>
-      </w:r>
-      <w:proofErr w:type="gramStart"/>
-      <w:r>
-        <w:rPr>
-          <w:rFonts w:eastAsiaTheme="minorEastAsia" w:cs="Times New Roman"/>
+        <w:t xml:space="preserve"> has no left outflows to be allocated. </w:t>
+      </w:r>
+      <w:r>
+        <w:rPr>
+          <w:rFonts w:cs="Times New Roman"/>
           <w:color w:val="000000" w:themeColor="text1"/>
           <w:lang w:val="en-US"/>
         </w:rPr>
-        <w:t>be allocated</w:t>
-      </w:r>
-      <w:proofErr w:type="gramEnd"/>
-      <w:r>
-        <w:rPr>
-          <w:rFonts w:eastAsiaTheme="minorEastAsia" w:cs="Times New Roman"/>
+        <w:t>The percentage contributions for the network estimate ‘</w:t>
+      </w:r>
+      <w:r>
+        <w:rPr>
+          <w:rFonts w:cs="Times New Roman"/>
           <w:color w:val="000000" w:themeColor="text1"/>
           <w:lang w:val="en-US"/>
         </w:rPr>
-        <w:t xml:space="preserve">. </w:t>
+        <w:t>B</w:t>
       </w:r>
       <w:r>
         <w:rPr>
@@ -23055,7 +22553,7 @@
           <w:color w:val="000000" w:themeColor="text1"/>
           <w:lang w:val="en-US"/>
         </w:rPr>
-        <w:t>The percentage contributions for the network estimate ‘</w:t>
+        <w:t xml:space="preserve"> versus </w:t>
       </w:r>
       <w:r>
         <w:rPr>
@@ -23063,7 +22561,7 @@
           <w:color w:val="000000" w:themeColor="text1"/>
           <w:lang w:val="en-US"/>
         </w:rPr>
-        <w:t>B</w:t>
+        <w:t>A</w:t>
       </w:r>
       <w:r>
         <w:rPr>
@@ -23071,41 +22569,7 @@
           <w:color w:val="000000" w:themeColor="text1"/>
           <w:lang w:val="en-US"/>
         </w:rPr>
-        <w:t xml:space="preserve"> versus </w:t>
-      </w:r>
-      <w:r>
-        <w:rPr>
-          <w:rFonts w:cs="Times New Roman"/>
-          <w:color w:val="000000" w:themeColor="text1"/>
-          <w:lang w:val="en-US"/>
-        </w:rPr>
-        <w:t>A</w:t>
-      </w:r>
-      <w:r>
-        <w:rPr>
-          <w:rFonts w:cs="Times New Roman"/>
-          <w:color w:val="000000" w:themeColor="text1"/>
-          <w:lang w:val="en-US"/>
-        </w:rPr>
-        <w:t xml:space="preserve">’ </w:t>
-      </w:r>
-      <w:proofErr w:type="gramStart"/>
-      <w:r>
-        <w:rPr>
-          <w:rFonts w:cs="Times New Roman"/>
-          <w:color w:val="000000" w:themeColor="text1"/>
-          <w:lang w:val="en-US"/>
-        </w:rPr>
-        <w:t>have been obtained</w:t>
-      </w:r>
-      <w:proofErr w:type="gramEnd"/>
-      <w:r>
-        <w:rPr>
-          <w:rFonts w:cs="Times New Roman"/>
-          <w:color w:val="000000" w:themeColor="text1"/>
-          <w:lang w:val="en-US"/>
-        </w:rPr>
-        <w:t xml:space="preserve"> and can be inspected in figure 4</w:t>
+        <w:t>’ have been obtained and can be inspected in figure 4</w:t>
       </w:r>
       <w:r>
         <w:rPr>
@@ -23278,23 +22742,7 @@
           <w:rFonts w:eastAsiaTheme="minorEastAsia" w:cs="Times New Roman"/>
           <w:color w:val="000000" w:themeColor="text1"/>
         </w:rPr>
-        <w:t xml:space="preserve">Figure </w:t>
-      </w:r>
-      <w:proofErr w:type="gramStart"/>
-      <w:r>
-        <w:rPr>
-          <w:rFonts w:eastAsiaTheme="minorEastAsia" w:cs="Times New Roman"/>
-          <w:color w:val="000000" w:themeColor="text1"/>
-        </w:rPr>
-        <w:t>6</w:t>
-      </w:r>
-      <w:proofErr w:type="gramEnd"/>
-      <w:r>
-        <w:rPr>
-          <w:rFonts w:eastAsiaTheme="minorEastAsia" w:cs="Times New Roman"/>
-          <w:color w:val="000000" w:themeColor="text1"/>
-        </w:rPr>
-        <w:t xml:space="preserve"> shows such a bar plot using the algorithm describe in Methods to obta</w:t>
+        <w:t>Figure 6 shows such a bar plot using the algorithm describe in Methods to obta</w:t>
       </w:r>
       <w:r>
         <w:rPr>
@@ -23370,81 +22818,53 @@
         <w:rPr>
           <w:lang w:val="en-GB"/>
         </w:rPr>
-        <w:t xml:space="preserve">Risk of bias per direct comparison has been assumed </w:t>
+        <w:t>Risk of bias per direct comparison has been assumed to be the majority of per trial risk of bias. The bar plo</w:t>
+      </w:r>
+      <w:r>
+        <w:rPr>
+          <w:lang w:val="en-GB"/>
+        </w:rPr>
+        <w:t xml:space="preserve">t has been produced in </w:t>
+      </w:r>
+      <w:proofErr w:type="spellStart"/>
+      <w:r>
+        <w:rPr>
+          <w:lang w:val="en-GB"/>
+        </w:rPr>
+        <w:t>CINeMA</w:t>
+      </w:r>
+      <w:proofErr w:type="spellEnd"/>
+      <w:r>
+        <w:rPr>
+          <w:lang w:val="en-GB"/>
+        </w:rPr>
+        <w:t xml:space="preserve"> (Confidence </w:t>
       </w:r>
       <w:proofErr w:type="gramStart"/>
       <w:r>
         <w:rPr>
           <w:lang w:val="en-GB"/>
         </w:rPr>
-        <w:t>to be the</w:t>
+        <w:t>In</w:t>
       </w:r>
       <w:proofErr w:type="gramEnd"/>
       <w:r>
         <w:rPr>
           <w:lang w:val="en-GB"/>
         </w:rPr>
-        <w:t xml:space="preserve"> majority of per trial risk of bias. The bar plo</w:t>
+        <w:t xml:space="preserve"> Network Meta-A</w:t>
       </w:r>
       <w:r>
         <w:rPr>
           <w:lang w:val="en-GB"/>
         </w:rPr>
-        <w:t xml:space="preserve">t has been produced in </w:t>
-      </w:r>
-      <w:proofErr w:type="spellStart"/>
+        <w:t>nalysis) software.</w:t>
+      </w:r>
       <w:r>
         <w:rPr>
           <w:lang w:val="en-GB"/>
         </w:rPr>
-        <w:t>CINeMA</w:t>
-      </w:r>
-      <w:proofErr w:type="spellEnd"/>
-      <w:r>
-        <w:rPr>
-          <w:lang w:val="en-GB"/>
-        </w:rPr>
-        <w:t xml:space="preserve"> (Confidence </w:t>
-      </w:r>
-      <w:proofErr w:type="gramStart"/>
-      <w:r>
-        <w:rPr>
-          <w:lang w:val="en-GB"/>
-        </w:rPr>
-        <w:t>In</w:t>
-      </w:r>
-      <w:proofErr w:type="gramEnd"/>
-      <w:r>
-        <w:rPr>
-          <w:lang w:val="en-GB"/>
-        </w:rPr>
-        <w:t xml:space="preserve"> Network Meta-A</w:t>
-      </w:r>
-      <w:r>
-        <w:rPr>
-          <w:lang w:val="en-GB"/>
-        </w:rPr>
-        <w:t>nalysis) software.</w:t>
-      </w:r>
-      <w:r>
-        <w:rPr>
-          <w:lang w:val="en-GB"/>
-        </w:rPr>
-        <w:t xml:space="preserve"> Studies </w:t>
-      </w:r>
-      <w:proofErr w:type="gramStart"/>
-      <w:r>
-        <w:rPr>
-          <w:lang w:val="en-GB"/>
-        </w:rPr>
-        <w:t>are synthesized</w:t>
-      </w:r>
-      <w:proofErr w:type="gramEnd"/>
-      <w:r>
-        <w:rPr>
-          <w:lang w:val="en-GB"/>
-        </w:rPr>
-        <w:t xml:space="preserve"> using the random effects model. </w:t>
+        <w:t xml:space="preserve"> Studies are synthesized using the random effects model. </w:t>
       </w:r>
       <w:r>
         <w:rPr>
@@ -23470,7 +22890,6 @@
         <w:t xml:space="preserve"> </w:t>
       </w:r>
       <w:proofErr w:type="spellStart"/>
-      <w:proofErr w:type="gramStart"/>
       <w:r>
         <w:rPr>
           <w:color w:val="FF0000"/>
@@ -23479,7 +22898,6 @@
         <w:t>na</w:t>
       </w:r>
       <w:proofErr w:type="spellEnd"/>
-      <w:proofErr w:type="gramEnd"/>
       <w:r>
         <w:rPr>
           <w:color w:val="FF0000"/>
@@ -23627,21 +23045,7 @@
         <w:rPr>
           <w:rFonts w:cs="Times New Roman"/>
         </w:rPr>
-        <w:t xml:space="preserve">the composition of network treatment effects </w:t>
-      </w:r>
-      <w:proofErr w:type="gramStart"/>
-      <w:r>
-        <w:rPr>
-          <w:rFonts w:cs="Times New Roman"/>
-        </w:rPr>
-        <w:t>can be interpreted</w:t>
-      </w:r>
-      <w:proofErr w:type="gramEnd"/>
-      <w:r>
-        <w:rPr>
-          <w:rFonts w:cs="Times New Roman"/>
-        </w:rPr>
-        <w:t xml:space="preserve"> as evidence flows. </w:t>
+        <w:t xml:space="preserve">the composition of network treatment effects can be interpreted as evidence flows. </w:t>
       </w:r>
       <w:r>
         <w:rPr>
@@ -23877,14 +23281,7 @@
         <w:rPr>
           <w:rFonts w:cs="Times New Roman"/>
         </w:rPr>
-        <w:t xml:space="preserve">Equivalently, the indirect estimate </w:t>
-      </w:r>
-      <w:proofErr w:type="gramStart"/>
-      <w:r>
-        <w:rPr>
-          <w:rFonts w:cs="Times New Roman"/>
-        </w:rPr>
-        <w:t xml:space="preserve">is </w:t>
+        <w:t xml:space="preserve">Equivalently, the indirect estimate is </w:t>
       </w:r>
       <w:r>
         <w:rPr>
@@ -23892,7 +23289,6 @@
         </w:rPr>
         <w:t>obtained</w:t>
       </w:r>
-      <w:proofErr w:type="gramEnd"/>
       <w:r>
         <w:rPr>
           <w:rFonts w:cs="Times New Roman"/>
@@ -23910,21 +23306,7 @@
         <w:rPr>
           <w:rFonts w:cs="Times New Roman"/>
         </w:rPr>
-        <w:t xml:space="preserve">The idea underlying side splitting </w:t>
-      </w:r>
-      <w:proofErr w:type="gramStart"/>
-      <w:r>
-        <w:rPr>
-          <w:rFonts w:cs="Times New Roman"/>
-        </w:rPr>
-        <w:t>could be used</w:t>
-      </w:r>
-      <w:proofErr w:type="gramEnd"/>
-      <w:r>
-        <w:rPr>
-          <w:rFonts w:cs="Times New Roman"/>
-        </w:rPr>
-        <w:t xml:space="preserve"> to measure the change in the variance of the NMA treatment effect when excluding each comparison in the network. Such a procedure would lead to a matrix giving the impact of each direct comparison on the variances of the NMA estimates. While related to the percentage contribution matrix, </w:t>
+        <w:t xml:space="preserve">The idea underlying side splitting could be used to measure the change in the variance of the NMA treatment effect when excluding each comparison in the network. Such a procedure would lead to a matrix giving the impact of each direct comparison on the variances of the NMA estimates. While related to the percentage contribution matrix, </w:t>
       </w:r>
       <w:r>
         <w:rPr>
@@ -24014,21 +23396,7 @@
         <w:rPr>
           <w:rFonts w:cs="Times New Roman"/>
         </w:rPr>
-        <w:t xml:space="preserve">. This approach </w:t>
-      </w:r>
-      <w:proofErr w:type="gramStart"/>
-      <w:r>
-        <w:rPr>
-          <w:rFonts w:cs="Times New Roman"/>
-        </w:rPr>
-        <w:t>is based</w:t>
-      </w:r>
-      <w:proofErr w:type="gramEnd"/>
-      <w:r>
-        <w:rPr>
-          <w:rFonts w:cs="Times New Roman"/>
-        </w:rPr>
-        <w:t xml:space="preserve"> on the decomposition of Fisher’s information matrix and </w:t>
+        <w:t xml:space="preserve">. This approach is based on the decomposition of Fisher’s information matrix and </w:t>
       </w:r>
       <w:r>
         <w:rPr>
@@ -24352,23 +23720,7 @@
           <w:rFonts w:cs="Times New Roman"/>
           <w:lang w:val="en-US"/>
         </w:rPr>
-        <w:t xml:space="preserve"> in Stata </w:t>
-      </w:r>
-      <w:proofErr w:type="gramStart"/>
-      <w:r>
-        <w:rPr>
-          <w:rFonts w:cs="Times New Roman"/>
-          <w:lang w:val="en-US"/>
-        </w:rPr>
-        <w:t>has also been updated</w:t>
-      </w:r>
-      <w:proofErr w:type="gramEnd"/>
-      <w:r>
-        <w:rPr>
-          <w:rFonts w:cs="Times New Roman"/>
-          <w:lang w:val="en-US"/>
-        </w:rPr>
-        <w:t xml:space="preserve"> to use the described approach; </w:t>
+        <w:t xml:space="preserve"> in Stata has also been updated to use the described approach; </w:t>
       </w:r>
       <w:proofErr w:type="spellStart"/>
       <w:r>
@@ -24868,6 +24220,7 @@
         </w:rPr>
         <w:fldChar w:fldCharType="end"/>
       </w:r>
+      <w:bookmarkStart w:id="0" w:name="_GoBack"/>
       <w:bookmarkEnd w:id="0"/>
     </w:p>
     <w:sectPr>
@@ -24881,8 +24234,8 @@
 </file>
 
 <file path=word/numbering.xml><?xml version="1.0" encoding="utf-8"?>
-<w:numbering xmlns:wpc="http://schemas.microsoft.com/office/word/2010/wordprocessingCanvas" xmlns:cx="http://schemas.microsoft.com/office/drawing/2014/chartex" xmlns:cx1="http://schemas.microsoft.com/office/drawing/2015/9/8/chartex" xmlns:mc="http://schemas.openxmlformats.org/markup-compatibility/2006" xmlns:o="urn:schemas-microsoft-com:office:office" xmlns:r="http://schemas.openxmlformats.org/officeDocument/2006/relationships" xmlns:m="http://schemas.openxmlformats.org/officeDocument/2006/math" xmlns:v="urn:schemas-microsoft-com:vml" xmlns:wp14="http://schemas.microsoft.com/office/word/2010/wordprocessingDrawing" xmlns:wp="http://schemas.openxmlformats.org/drawingml/2006/wordprocessingDrawing" xmlns:w10="urn:schemas-microsoft-com:office:word" xmlns:w="http://schemas.openxmlformats.org/wordprocessingml/2006/main" xmlns:w14="http://schemas.microsoft.com/office/word/2010/wordml" xmlns:w15="http://schemas.microsoft.com/office/word/2012/wordml" xmlns:w16se="http://schemas.microsoft.com/office/word/2015/wordml/symex" xmlns:wpg="http://schemas.microsoft.com/office/word/2010/wordprocessingGroup" xmlns:wpi="http://schemas.microsoft.com/office/word/2010/wordprocessingInk" xmlns:wne="http://schemas.microsoft.com/office/word/2006/wordml" xmlns:wps="http://schemas.microsoft.com/office/word/2010/wordprocessingShape" mc:Ignorable="w14 w15 w16se wp14">
-  <w:abstractNum w:abstractNumId="0" w15:restartNumberingAfterBreak="0">
+<w:numbering xmlns:wpc="http://schemas.microsoft.com/office/word/2010/wordprocessingCanvas" xmlns:mo="http://schemas.microsoft.com/office/mac/office/2008/main" xmlns:mc="http://schemas.openxmlformats.org/markup-compatibility/2006" xmlns:mv="urn:schemas-microsoft-com:mac:vml" xmlns:o="urn:schemas-microsoft-com:office:office" xmlns:r="http://schemas.openxmlformats.org/officeDocument/2006/relationships" xmlns:m="http://schemas.openxmlformats.org/officeDocument/2006/math" xmlns:v="urn:schemas-microsoft-com:vml" xmlns:wp14="http://schemas.microsoft.com/office/word/2010/wordprocessingDrawing" xmlns:wp="http://schemas.openxmlformats.org/drawingml/2006/wordprocessingDrawing" xmlns:w10="urn:schemas-microsoft-com:office:word" xmlns:w="http://schemas.openxmlformats.org/wordprocessingml/2006/main" xmlns:w14="http://schemas.microsoft.com/office/word/2010/wordml" xmlns:w15="http://schemas.microsoft.com/office/word/2012/wordml" xmlns:wpg="http://schemas.microsoft.com/office/word/2010/wordprocessingGroup" xmlns:wpi="http://schemas.microsoft.com/office/word/2010/wordprocessingInk" xmlns:wne="http://schemas.microsoft.com/office/word/2006/wordml" xmlns:wps="http://schemas.microsoft.com/office/word/2010/wordprocessingShape" mc:Ignorable="w14 w15 wp14">
+  <w:abstractNum w:abstractNumId="0">
     <w:nsid w:val="0FAD1164"/>
     <w:multiLevelType w:val="hybridMultilevel"/>
     <w:tmpl w:val="6F0EEF1C"/>
@@ -24971,7 +24324,7 @@
       </w:pPr>
     </w:lvl>
   </w:abstractNum>
-  <w:abstractNum w:abstractNumId="1" w15:restartNumberingAfterBreak="0">
+  <w:abstractNum w:abstractNumId="1">
     <w:nsid w:val="24DC5779"/>
     <w:multiLevelType w:val="hybridMultilevel"/>
     <w:tmpl w:val="6D50092A"/>
@@ -25060,7 +24413,7 @@
       </w:pPr>
     </w:lvl>
   </w:abstractNum>
-  <w:abstractNum w:abstractNumId="2" w15:restartNumberingAfterBreak="0">
+  <w:abstractNum w:abstractNumId="2">
     <w:nsid w:val="59DB7C83"/>
     <w:multiLevelType w:val="hybridMultilevel"/>
     <w:tmpl w:val="6D9A3866"/>
@@ -25149,7 +24502,7 @@
       </w:pPr>
     </w:lvl>
   </w:abstractNum>
-  <w:abstractNum w:abstractNumId="3" w15:restartNumberingAfterBreak="0">
+  <w:abstractNum w:abstractNumId="3">
     <w:nsid w:val="63F14E7F"/>
     <w:multiLevelType w:val="hybridMultilevel"/>
     <w:tmpl w:val="3F32E50E"/>
@@ -25254,7 +24607,7 @@
 </file>
 
 <file path=word/styles.xml><?xml version="1.0" encoding="utf-8"?>
-<w:styles xmlns:mc="http://schemas.openxmlformats.org/markup-compatibility/2006" xmlns:r="http://schemas.openxmlformats.org/officeDocument/2006/relationships" xmlns:w="http://schemas.openxmlformats.org/wordprocessingml/2006/main" xmlns:w14="http://schemas.microsoft.com/office/word/2010/wordml" xmlns:w15="http://schemas.microsoft.com/office/word/2012/wordml" xmlns:w16se="http://schemas.microsoft.com/office/word/2015/wordml/symex" mc:Ignorable="w14 w15 w16se">
+<w:styles xmlns:mc="http://schemas.openxmlformats.org/markup-compatibility/2006" xmlns:r="http://schemas.openxmlformats.org/officeDocument/2006/relationships" xmlns:w="http://schemas.openxmlformats.org/wordprocessingml/2006/main" xmlns:w14="http://schemas.microsoft.com/office/word/2010/wordml" xmlns:w15="http://schemas.microsoft.com/office/word/2012/wordml" mc:Ignorable="w14 w15">
   <w:docDefaults>
     <w:rPrDefault>
       <w:rPr>
@@ -25270,7 +24623,7 @@
       </w:pPr>
     </w:pPrDefault>
   </w:docDefaults>
-  <w:latentStyles w:defLockedState="0" w:defUIPriority="99" w:defSemiHidden="0" w:defUnhideWhenUsed="0" w:defQFormat="0" w:count="371">
+  <w:latentStyles w:defLockedState="0" w:defUIPriority="99" w:defSemiHidden="0" w:defUnhideWhenUsed="0" w:defQFormat="0" w:count="382">
     <w:lsdException w:name="Normal" w:uiPriority="0" w:qFormat="1"/>
     <w:lsdException w:name="heading 1" w:uiPriority="9" w:qFormat="1"/>
     <w:lsdException w:name="heading 2" w:semiHidden="1" w:uiPriority="9" w:unhideWhenUsed="1" w:qFormat="1"/>
@@ -25376,7 +24729,6 @@
     <w:lsdException w:name="HTML Sample" w:semiHidden="1" w:unhideWhenUsed="1"/>
     <w:lsdException w:name="HTML Typewriter" w:semiHidden="1" w:unhideWhenUsed="1"/>
     <w:lsdException w:name="HTML Variable" w:semiHidden="1" w:unhideWhenUsed="1"/>
-    <w:lsdException w:name="Normal Table" w:semiHidden="1" w:unhideWhenUsed="1"/>
     <w:lsdException w:name="annotation subject" w:semiHidden="1" w:unhideWhenUsed="1"/>
     <w:lsdException w:name="No List" w:semiHidden="1" w:unhideWhenUsed="1"/>
     <w:lsdException w:name="Outline List 1" w:semiHidden="1" w:unhideWhenUsed="1"/>
@@ -25422,11 +24774,9 @@
     <w:lsdException w:name="Table Subtle 1" w:semiHidden="1" w:unhideWhenUsed="1"/>
     <w:lsdException w:name="Table Subtle 2" w:semiHidden="1" w:unhideWhenUsed="1"/>
     <w:lsdException w:name="Table Web 1" w:semiHidden="1" w:unhideWhenUsed="1"/>
-    <w:lsdException w:name="Table Web 2" w:semiHidden="1" w:unhideWhenUsed="1"/>
     <w:lsdException w:name="Table Web 3" w:semiHidden="1" w:unhideWhenUsed="1"/>
     <w:lsdException w:name="Balloon Text" w:semiHidden="1" w:unhideWhenUsed="1"/>
     <w:lsdException w:name="Table Grid" w:uiPriority="39"/>
-    <w:lsdException w:name="Table Theme" w:semiHidden="1" w:unhideWhenUsed="1"/>
     <w:lsdException w:name="Placeholder Text" w:semiHidden="1"/>
     <w:lsdException w:name="No Spacing" w:uiPriority="1" w:qFormat="1"/>
     <w:lsdException w:name="Light Shading" w:uiPriority="60"/>
@@ -25642,6 +24992,8 @@
     <w:lsdException w:name="List Table 5 Dark Accent 6" w:uiPriority="50"/>
     <w:lsdException w:name="List Table 6 Colorful Accent 6" w:uiPriority="51"/>
     <w:lsdException w:name="List Table 7 Colorful Accent 6" w:uiPriority="52"/>
+    <w:lsdException w:name="Mention" w:semiHidden="1" w:unhideWhenUsed="1"/>
+    <w:lsdException w:name="Smart Hyperlink" w:semiHidden="1" w:unhideWhenUsed="1"/>
   </w:latentStyles>
   <w:style w:type="paragraph" w:default="1" w:styleId="Normal">
     <w:name w:val="Normal"/>
@@ -25720,6 +25072,7 @@
   <w:style w:type="character" w:default="1" w:styleId="DefaultParagraphFont">
     <w:name w:val="Default Paragraph Font"/>
     <w:uiPriority w:val="1"/>
+    <w:semiHidden/>
     <w:unhideWhenUsed/>
   </w:style>
   <w:style w:type="table" w:default="1" w:styleId="TableNormal">
@@ -25908,6 +25261,7 @@
       <w:lang w:val="de-CH"/>
     </w:rPr>
     <w:tblPr>
+      <w:tblInd w:w="0" w:type="dxa"/>
       <w:tblBorders>
         <w:top w:val="single" w:sz="4" w:space="0" w:color="auto"/>
         <w:left w:val="single" w:sz="4" w:space="0" w:color="auto"/>
@@ -25916,6 +25270,12 @@
         <w:insideH w:val="single" w:sz="4" w:space="0" w:color="auto"/>
         <w:insideV w:val="single" w:sz="4" w:space="0" w:color="auto"/>
       </w:tblBorders>
+      <w:tblCellMar>
+        <w:top w:w="0" w:type="dxa"/>
+        <w:left w:w="108" w:type="dxa"/>
+        <w:bottom w:w="0" w:type="dxa"/>
+        <w:right w:w="108" w:type="dxa"/>
+      </w:tblCellMar>
     </w:tblPr>
   </w:style>
   <w:style w:type="character" w:customStyle="1" w:styleId="Heading2Char">
@@ -25958,6 +25318,37 @@
       <w:spacing w:after="240" w:line="240" w:lineRule="auto"/>
       <w:ind w:left="504" w:hanging="504"/>
     </w:pPr>
+  </w:style>
+  <w:style w:type="paragraph" w:styleId="CommentSubject">
+    <w:name w:val="annotation subject"/>
+    <w:basedOn w:val="CommentText"/>
+    <w:next w:val="CommentText"/>
+    <w:link w:val="CommentSubjectChar"/>
+    <w:uiPriority w:val="99"/>
+    <w:semiHidden/>
+    <w:unhideWhenUsed/>
+    <w:rsid w:val="004C1B00"/>
+    <w:rPr>
+      <w:b/>
+      <w:bCs/>
+      <w:lang w:val="en-GB"/>
+    </w:rPr>
+  </w:style>
+  <w:style w:type="character" w:customStyle="1" w:styleId="CommentSubjectChar">
+    <w:name w:val="Comment Subject Char"/>
+    <w:basedOn w:val="CommentTextChar"/>
+    <w:link w:val="CommentSubject"/>
+    <w:uiPriority w:val="99"/>
+    <w:semiHidden/>
+    <w:rsid w:val="004C1B00"/>
+    <w:rPr>
+      <w:rFonts w:ascii="Times New Roman" w:hAnsi="Times New Roman"/>
+      <w:b/>
+      <w:bCs/>
+      <w:sz w:val="20"/>
+      <w:szCs w:val="20"/>
+      <w:lang w:val="el-GR"/>
+    </w:rPr>
   </w:style>
 </w:styles>
 </file>
@@ -26252,7 +25643,7 @@
 </file>
 
 <file path=customXml/itemProps1.xml><?xml version="1.0" encoding="utf-8"?>
-<ds:datastoreItem xmlns:ds="http://schemas.openxmlformats.org/officeDocument/2006/customXml" ds:itemID="{D35072DC-244E-4045-B156-FE265B14006E}">
+<ds:datastoreItem xmlns:ds="http://schemas.openxmlformats.org/officeDocument/2006/customXml" ds:itemID="{60449951-E554-6344-8293-6E57135B7EA6}">
   <ds:schemaRefs>
     <ds:schemaRef ds:uri="http://schemas.openxmlformats.org/officeDocument/2006/bibliography"/>
   </ds:schemaRefs>

</xml_diff>